<commit_message>
update: candidates format is fixed - a field was missing update: calculation started
</commit_message>
<xml_diff>
--- a/docs/Elections-contest-overview.docx
+++ b/docs/Elections-contest-overview.docx
@@ -66,34 +66,22 @@
         <w:rPr>
           <w:rFonts w:ascii="Georgia" w:hAnsi="Georgia"/>
         </w:rPr>
-        <w:t>Целта на конкурса е да повиши общественото</w:t>
-      </w:r>
-      <w:r>
-        <w:rPr>
-          <w:rFonts w:ascii="Georgia" w:hAnsi="Georgia"/>
-        </w:rPr>
-        <w:t xml:space="preserve"> разбиране, доверие и прозрачност относно принципите, по които се изчисляват резултатите от изборите в България.</w:t>
-      </w:r>
-    </w:p>
-    <w:p>
-      <w:pPr>
-        <w:pStyle w:val="Standard"/>
-        <w:jc w:val="both"/>
-        <w:rPr>
-          <w:rFonts w:ascii="Georgia" w:hAnsi="Georgia"/>
-        </w:rPr>
-      </w:pPr>
-      <w:r>
-        <w:rPr>
-          <w:rFonts w:ascii="Georgia" w:hAnsi="Georgia"/>
-        </w:rPr>
-        <w:t xml:space="preserve">Успешно реализираните алгоритми ще бъдат използвани за верификация и паралелно изчисление на обявените от ЦИК резултати, което ще представлява </w:t>
-      </w:r>
-      <w:r>
-        <w:rPr>
-          <w:rFonts w:ascii="Georgia" w:hAnsi="Georgia"/>
-        </w:rPr>
-        <w:t>външна, независима проверка на официалното разпределение на мандатите.</w:t>
+        <w:t>Целта на конкурса е да повиши общественото разбиране, доверие и прозрачност относно принципите, по които се изчисляват резултатите от изборите в България.</w:t>
+      </w:r>
+    </w:p>
+    <w:p>
+      <w:pPr>
+        <w:pStyle w:val="Standard"/>
+        <w:jc w:val="both"/>
+        <w:rPr>
+          <w:rFonts w:ascii="Georgia" w:hAnsi="Georgia"/>
+        </w:rPr>
+      </w:pPr>
+      <w:r>
+        <w:rPr>
+          <w:rFonts w:ascii="Georgia" w:hAnsi="Georgia"/>
+        </w:rPr>
+        <w:t>Успешно реализираните алгоритми ще бъдат използвани за верификация и паралелно изчисление на обявените от ЦИК резултати, което ще представлява външна, независима проверка на официалното разпределение на мандатите.</w:t>
       </w:r>
     </w:p>
     <w:p>
@@ -199,13 +187,7 @@
         <w:rPr>
           <w:rFonts w:ascii="Georgia" w:hAnsi="Georgia"/>
         </w:rPr>
-        <w:t>Всички из</w:t>
-      </w:r>
-      <w:r>
-        <w:rPr>
-          <w:rFonts w:ascii="Georgia" w:hAnsi="Georgia"/>
-        </w:rPr>
-        <w:t>пратени материали са публични и публикувани под отворен лиценз;</w:t>
+        <w:t>Всички изпратени материали са публични и публикувани под отворен лиценз;</w:t>
       </w:r>
     </w:p>
     <w:p>
@@ -263,13 +245,7 @@
         <w:rPr>
           <w:rFonts w:ascii="Georgia" w:hAnsi="Georgia"/>
         </w:rPr>
-        <w:t>Ubuntu Desktop 13.04 (Raring Ringtail) 64</w:t>
-      </w:r>
-      <w:r>
-        <w:rPr>
-          <w:rFonts w:ascii="Georgia" w:hAnsi="Georgia"/>
-        </w:rPr>
-        <w:t xml:space="preserve"> bit</w:t>
+        <w:t>Ubuntu Desktop 13.04 (Raring Ringtail) 64 bit</w:t>
       </w:r>
     </w:p>
     <w:p>
@@ -347,13 +323,7 @@
         <w:rPr>
           <w:rFonts w:ascii="Georgia" w:hAnsi="Georgia"/>
         </w:rPr>
-        <w:t>На виртуалните машини ще бъдат инсталирани компилатори и интерпретатори от хранилищата на операционните систем</w:t>
-      </w:r>
-      <w:r>
-        <w:rPr>
-          <w:rFonts w:ascii="Georgia" w:hAnsi="Georgia"/>
-        </w:rPr>
-        <w:t>и за следните програмни езици и платформи:</w:t>
+        <w:t>На виртуалните машини ще бъдат инсталирани компилатори и интерпретатори от хранилищата на операционните системи за следните програмни езици и платформи:</w:t>
       </w:r>
     </w:p>
     <w:p>
@@ -529,13 +499,7 @@
         <w:rPr>
           <w:rFonts w:ascii="Georgia" w:hAnsi="Georgia"/>
         </w:rPr>
-        <w:t xml:space="preserve">Ако има участник, който желае да използва друга среда, то тя ще бъде добавена ако компилаторът/интерпретаторът е свободен </w:t>
-      </w:r>
-      <w:r>
-        <w:rPr>
-          <w:rFonts w:ascii="Georgia" w:hAnsi="Georgia"/>
-        </w:rPr>
-        <w:t>и достъпен за някоя от описаните по-горе операционни системи.</w:t>
+        <w:t>Ако има участник, който желае да използва друга среда, то тя ще бъде добавена ако компилаторът/интерпретаторът е свободен и достъпен за някоя от описаните по-горе операционни системи.</w:t>
       </w:r>
     </w:p>
     <w:p>
@@ -573,13 +537,7 @@
         <w:rPr>
           <w:rFonts w:ascii="Georgia" w:hAnsi="Georgia"/>
         </w:rPr>
-        <w:t>Решени</w:t>
-      </w:r>
-      <w:r>
-        <w:rPr>
-          <w:rFonts w:ascii="Georgia" w:hAnsi="Georgia"/>
-        </w:rPr>
-        <w:t>я или допълнения, изпратени след приключване на конкурса няма да бъдат взимани под внимание при крайното класиране.</w:t>
+        <w:t>Решения или допълнения, изпратени след приключване на конкурса няма да бъдат взимани под внимание при крайното класиране.</w:t>
       </w:r>
     </w:p>
     <w:p>
@@ -637,13 +595,7 @@
           <w:rFonts w:ascii="Georgia" w:hAnsi="Georgia"/>
         </w:rPr>
         <w:lastRenderedPageBreak/>
-        <w:t>за управление на версиите git. Всеки у</w:t>
-      </w:r>
-      <w:r>
-        <w:rPr>
-          <w:rFonts w:ascii="Georgia" w:hAnsi="Georgia"/>
-        </w:rPr>
-        <w:t>частник трябва да бъде регистриран в GitHub (</w:t>
+        <w:t>за управление на версиите git. Всеки участник трябва да бъде регистриран в GitHub (</w:t>
       </w:r>
       <w:hyperlink r:id="rId8" w:history="1">
         <w:r>
@@ -671,34 +623,22 @@
         <w:rPr>
           <w:rFonts w:ascii="Georgia" w:hAnsi="Georgia"/>
         </w:rPr>
-        <w:t xml:space="preserve"> и да добави решението си в своя branch. Участникът създава под-директория в \Solutions именована като потребителя му в GitHub и със структура, съответна на шаблонната в \Solutions\elections-contest. Участникът им</w:t>
-      </w:r>
-      <w:r>
-        <w:rPr>
-          <w:rFonts w:ascii="Georgia" w:hAnsi="Georgia"/>
-        </w:rPr>
-        <w:t>а право да създава и модифицира файлове единствено в тази директория на хранилището.</w:t>
-      </w:r>
-    </w:p>
-    <w:p>
-      <w:pPr>
-        <w:pStyle w:val="Standard"/>
-        <w:jc w:val="both"/>
-        <w:rPr>
-          <w:rFonts w:ascii="Georgia" w:hAnsi="Georgia"/>
-        </w:rPr>
-      </w:pPr>
-      <w:r>
-        <w:rPr>
-          <w:rFonts w:ascii="Georgia" w:hAnsi="Georgia"/>
-        </w:rPr>
-        <w:t>След като е готов, участникът създава pull request. Ако има проблеми с вмъкването на кода, екипът на конкурса ще отбележи това в pull request-а и ще извърши merge само сле</w:t>
-      </w:r>
-      <w:r>
-        <w:rPr>
-          <w:rFonts w:ascii="Georgia" w:hAnsi="Georgia"/>
-        </w:rPr>
-        <w:t>д отстраняването им.</w:t>
+        <w:t xml:space="preserve"> и да добави решението си в своя branch. Участникът създава под-директория в \Solutions именована като потребителя му в GitHub и със структура, съответна на шаблонната в \Solutions\elections-contest. Участникът има право да създава и модифицира файлове единствено в тази директория на хранилището.</w:t>
+      </w:r>
+    </w:p>
+    <w:p>
+      <w:pPr>
+        <w:pStyle w:val="Standard"/>
+        <w:jc w:val="both"/>
+        <w:rPr>
+          <w:rFonts w:ascii="Georgia" w:hAnsi="Georgia"/>
+        </w:rPr>
+      </w:pPr>
+      <w:r>
+        <w:rPr>
+          <w:rFonts w:ascii="Georgia" w:hAnsi="Georgia"/>
+        </w:rPr>
+        <w:t>След като е готов, участникът създава pull request. Ако има проблеми с вмъкването на кода, екипът на конкурса ще отбележи това в pull request-а и ще извърши merge само след отстраняването им.</w:t>
       </w:r>
     </w:p>
     <w:p>
@@ -728,13 +668,7 @@
         <w:rPr>
           <w:rFonts w:ascii="Georgia" w:hAnsi="Georgia"/>
         </w:rPr>
-        <w:t>Структурата на кодовото хранилище, заедно с описа</w:t>
-      </w:r>
-      <w:r>
-        <w:rPr>
-          <w:rFonts w:ascii="Georgia" w:hAnsi="Georgia"/>
-        </w:rPr>
-        <w:t>нието са дадени по-долу:</w:t>
+        <w:t>Структурата на кодовото хранилище, заедно с описанието са дадени по-долу:</w:t>
       </w:r>
     </w:p>
     <w:tbl>
@@ -752,12 +686,6 @@
         <w:gridCol w:w="6060"/>
       </w:tblGrid>
       <w:tr>
-        <w:tblPrEx>
-          <w:tblCellMar>
-            <w:top w:w="0" w:type="dxa"/>
-            <w:bottom w:w="0" w:type="dxa"/>
-          </w:tblCellMar>
-        </w:tblPrEx>
         <w:tc>
           <w:tcPr>
             <w:tcW w:w="3585" w:type="dxa"/>
@@ -833,12 +761,6 @@
         </w:tc>
       </w:tr>
       <w:tr>
-        <w:tblPrEx>
-          <w:tblCellMar>
-            <w:top w:w="0" w:type="dxa"/>
-            <w:bottom w:w="0" w:type="dxa"/>
-          </w:tblCellMar>
-        </w:tblPrEx>
         <w:tc>
           <w:tcPr>
             <w:tcW w:w="3585" w:type="dxa"/>
@@ -901,12 +823,6 @@
         </w:tc>
       </w:tr>
       <w:tr>
-        <w:tblPrEx>
-          <w:tblCellMar>
-            <w:top w:w="0" w:type="dxa"/>
-            <w:bottom w:w="0" w:type="dxa"/>
-          </w:tblCellMar>
-        </w:tblPrEx>
         <w:tc>
           <w:tcPr>
             <w:tcW w:w="3585" w:type="dxa"/>
@@ -969,12 +885,6 @@
         </w:tc>
       </w:tr>
       <w:tr>
-        <w:tblPrEx>
-          <w:tblCellMar>
-            <w:top w:w="0" w:type="dxa"/>
-            <w:bottom w:w="0" w:type="dxa"/>
-          </w:tblCellMar>
-        </w:tblPrEx>
         <w:tc>
           <w:tcPr>
             <w:tcW w:w="3585" w:type="dxa"/>
@@ -1037,12 +947,6 @@
         </w:tc>
       </w:tr>
       <w:tr>
-        <w:tblPrEx>
-          <w:tblCellMar>
-            <w:top w:w="0" w:type="dxa"/>
-            <w:bottom w:w="0" w:type="dxa"/>
-          </w:tblCellMar>
-        </w:tblPrEx>
         <w:tc>
           <w:tcPr>
             <w:tcW w:w="3585" w:type="dxa"/>
@@ -1105,12 +1009,6 @@
         </w:tc>
       </w:tr>
       <w:tr>
-        <w:tblPrEx>
-          <w:tblCellMar>
-            <w:top w:w="0" w:type="dxa"/>
-            <w:bottom w:w="0" w:type="dxa"/>
-          </w:tblCellMar>
-        </w:tblPrEx>
         <w:tc>
           <w:tcPr>
             <w:tcW w:w="3585" w:type="dxa"/>
@@ -1173,12 +1071,6 @@
         </w:tc>
       </w:tr>
       <w:tr>
-        <w:tblPrEx>
-          <w:tblCellMar>
-            <w:top w:w="0" w:type="dxa"/>
-            <w:bottom w:w="0" w:type="dxa"/>
-          </w:tblCellMar>
-        </w:tblPrEx>
         <w:tc>
           <w:tcPr>
             <w:tcW w:w="3585" w:type="dxa"/>
@@ -1204,13 +1096,7 @@
               <w:rPr>
                 <w:rFonts w:ascii="Courier New" w:hAnsi="Courier New"/>
               </w:rPr>
-              <w:t xml:space="preserve">|     </w:t>
-            </w:r>
-            <w:r>
-              <w:rPr>
-                <w:rFonts w:ascii="Courier New" w:hAnsi="Courier New"/>
-              </w:rPr>
-              <w:t>|--README</w:t>
+              <w:t>|     |--README</w:t>
             </w:r>
           </w:p>
         </w:tc>
@@ -1247,12 +1133,6 @@
         </w:tc>
       </w:tr>
       <w:tr>
-        <w:tblPrEx>
-          <w:tblCellMar>
-            <w:top w:w="0" w:type="dxa"/>
-            <w:bottom w:w="0" w:type="dxa"/>
-          </w:tblCellMar>
-        </w:tblPrEx>
         <w:tc>
           <w:tcPr>
             <w:tcW w:w="3585" w:type="dxa"/>
@@ -1315,12 +1195,6 @@
         </w:tc>
       </w:tr>
       <w:tr>
-        <w:tblPrEx>
-          <w:tblCellMar>
-            <w:top w:w="0" w:type="dxa"/>
-            <w:bottom w:w="0" w:type="dxa"/>
-          </w:tblCellMar>
-        </w:tblPrEx>
         <w:tc>
           <w:tcPr>
             <w:tcW w:w="3585" w:type="dxa"/>
@@ -1383,12 +1257,6 @@
         </w:tc>
       </w:tr>
       <w:tr>
-        <w:tblPrEx>
-          <w:tblCellMar>
-            <w:top w:w="0" w:type="dxa"/>
-            <w:bottom w:w="0" w:type="dxa"/>
-          </w:tblCellMar>
-        </w:tblPrEx>
         <w:tc>
           <w:tcPr>
             <w:tcW w:w="3585" w:type="dxa"/>
@@ -1451,12 +1319,6 @@
         </w:tc>
       </w:tr>
       <w:tr>
-        <w:tblPrEx>
-          <w:tblCellMar>
-            <w:top w:w="0" w:type="dxa"/>
-            <w:bottom w:w="0" w:type="dxa"/>
-          </w:tblCellMar>
-        </w:tblPrEx>
         <w:tc>
           <w:tcPr>
             <w:tcW w:w="3585" w:type="dxa"/>
@@ -1519,12 +1381,6 @@
         </w:tc>
       </w:tr>
       <w:tr>
-        <w:tblPrEx>
-          <w:tblCellMar>
-            <w:top w:w="0" w:type="dxa"/>
-            <w:bottom w:w="0" w:type="dxa"/>
-          </w:tblCellMar>
-        </w:tblPrEx>
         <w:tc>
           <w:tcPr>
             <w:tcW w:w="3585" w:type="dxa"/>
@@ -1587,12 +1443,6 @@
         </w:tc>
       </w:tr>
       <w:tr>
-        <w:tblPrEx>
-          <w:tblCellMar>
-            <w:top w:w="0" w:type="dxa"/>
-            <w:bottom w:w="0" w:type="dxa"/>
-          </w:tblCellMar>
-        </w:tblPrEx>
         <w:tc>
           <w:tcPr>
             <w:tcW w:w="3585" w:type="dxa"/>
@@ -1618,13 +1468,7 @@
               <w:rPr>
                 <w:rFonts w:ascii="Courier New" w:hAnsi="Courier New"/>
               </w:rPr>
-              <w:t xml:space="preserve">      </w:t>
-            </w:r>
-            <w:r>
-              <w:rPr>
-                <w:rFonts w:ascii="Courier New" w:hAnsi="Courier New"/>
-              </w:rPr>
-              <w:t>|--MIRs.txt</w:t>
+              <w:t xml:space="preserve">      |--MIRs.txt</w:t>
             </w:r>
           </w:p>
         </w:tc>
@@ -1661,12 +1505,6 @@
         </w:tc>
       </w:tr>
       <w:tr>
-        <w:tblPrEx>
-          <w:tblCellMar>
-            <w:top w:w="0" w:type="dxa"/>
-            <w:bottom w:w="0" w:type="dxa"/>
-          </w:tblCellMar>
-        </w:tblPrEx>
         <w:tc>
           <w:tcPr>
             <w:tcW w:w="3585" w:type="dxa"/>
@@ -1729,12 +1567,6 @@
         </w:tc>
       </w:tr>
       <w:tr>
-        <w:tblPrEx>
-          <w:tblCellMar>
-            <w:top w:w="0" w:type="dxa"/>
-            <w:bottom w:w="0" w:type="dxa"/>
-          </w:tblCellMar>
-        </w:tblPrEx>
         <w:tc>
           <w:tcPr>
             <w:tcW w:w="3585" w:type="dxa"/>
@@ -1797,12 +1629,6 @@
         </w:tc>
       </w:tr>
       <w:tr>
-        <w:tblPrEx>
-          <w:tblCellMar>
-            <w:top w:w="0" w:type="dxa"/>
-            <w:bottom w:w="0" w:type="dxa"/>
-          </w:tblCellMar>
-        </w:tblPrEx>
         <w:tc>
           <w:tcPr>
             <w:tcW w:w="3585" w:type="dxa"/>
@@ -1865,12 +1691,6 @@
         </w:tc>
       </w:tr>
       <w:tr>
-        <w:tblPrEx>
-          <w:tblCellMar>
-            <w:top w:w="0" w:type="dxa"/>
-            <w:bottom w:w="0" w:type="dxa"/>
-          </w:tblCellMar>
-        </w:tblPrEx>
         <w:tc>
           <w:tcPr>
             <w:tcW w:w="3585" w:type="dxa"/>
@@ -1927,24 +1747,12 @@
               <w:rPr>
                 <w:rFonts w:ascii="Georgia" w:hAnsi="Georgia"/>
               </w:rPr>
-              <w:t xml:space="preserve">Резултати от тегления </w:t>
-            </w:r>
-            <w:r>
-              <w:rPr>
-                <w:rFonts w:ascii="Georgia" w:hAnsi="Georgia"/>
-              </w:rPr>
-              <w:t>жребий, незадължителен</w:t>
+              <w:t>Резултати от тегления жребий, незадължителен</w:t>
             </w:r>
           </w:p>
         </w:tc>
       </w:tr>
       <w:tr>
-        <w:tblPrEx>
-          <w:tblCellMar>
-            <w:top w:w="0" w:type="dxa"/>
-            <w:bottom w:w="0" w:type="dxa"/>
-          </w:tblCellMar>
-        </w:tblPrEx>
         <w:tc>
           <w:tcPr>
             <w:tcW w:w="3585" w:type="dxa"/>
@@ -2007,12 +1815,6 @@
         </w:tc>
       </w:tr>
       <w:tr>
-        <w:tblPrEx>
-          <w:tblCellMar>
-            <w:top w:w="0" w:type="dxa"/>
-            <w:bottom w:w="0" w:type="dxa"/>
-          </w:tblCellMar>
-        </w:tblPrEx>
         <w:tc>
           <w:tcPr>
             <w:tcW w:w="3585" w:type="dxa"/>
@@ -2115,12 +1917,6 @@
         <w:gridCol w:w="7515"/>
       </w:tblGrid>
       <w:tr>
-        <w:tblPrEx>
-          <w:tblCellMar>
-            <w:top w:w="0" w:type="dxa"/>
-            <w:bottom w:w="0" w:type="dxa"/>
-          </w:tblCellMar>
-        </w:tblPrEx>
         <w:tc>
           <w:tcPr>
             <w:tcW w:w="2130" w:type="dxa"/>
@@ -2196,12 +1992,6 @@
         </w:tc>
       </w:tr>
       <w:tr>
-        <w:tblPrEx>
-          <w:tblCellMar>
-            <w:top w:w="0" w:type="dxa"/>
-            <w:bottom w:w="0" w:type="dxa"/>
-          </w:tblCellMar>
-        </w:tblPrEx>
         <w:tc>
           <w:tcPr>
             <w:tcW w:w="2130" w:type="dxa"/>
@@ -2261,14 +2051,7 @@
                 <w:rFonts w:ascii="Georgia" w:hAnsi="Georgia"/>
                 <w:u w:val="single"/>
               </w:rPr>
-              <w:t xml:space="preserve">Описание на </w:t>
-            </w:r>
-            <w:r>
-              <w:rPr>
-                <w:rFonts w:ascii="Georgia" w:hAnsi="Georgia"/>
-                <w:u w:val="single"/>
-              </w:rPr>
-              <w:t>многомандатните избирателни райони</w:t>
+              <w:t>Описание на многомандатните избирателни райони</w:t>
             </w:r>
           </w:p>
           <w:p>
@@ -2332,72 +2115,252 @@
                 <w:b/>
                 <w:bCs/>
               </w:rPr>
-              <w:t>Приме</w:t>
-            </w:r>
-            <w:r>
+              <w:t>Пример:</w:t>
+            </w:r>
+          </w:p>
+          <w:p>
+            <w:pPr>
+              <w:pStyle w:val="TableContents"/>
+              <w:jc w:val="both"/>
+              <w:rPr>
+                <w:rFonts w:ascii="Courier New" w:hAnsi="Courier New"/>
+              </w:rPr>
+            </w:pPr>
+            <w:r>
+              <w:rPr>
+                <w:rFonts w:ascii="Courier New" w:hAnsi="Courier New"/>
+              </w:rPr>
+              <w:lastRenderedPageBreak/>
+              <w:t>1;“МИР 1“;10</w:t>
+            </w:r>
+          </w:p>
+          <w:p>
+            <w:pPr>
+              <w:pStyle w:val="TableContents"/>
+              <w:jc w:val="both"/>
+              <w:rPr>
+                <w:rFonts w:ascii="Courier New" w:hAnsi="Courier New"/>
+              </w:rPr>
+            </w:pPr>
+            <w:r>
+              <w:rPr>
+                <w:rFonts w:ascii="Courier New" w:hAnsi="Courier New"/>
+              </w:rPr>
+              <w:t>2;“МИР 2“;5</w:t>
+            </w:r>
+          </w:p>
+          <w:p>
+            <w:pPr>
+              <w:pStyle w:val="TableContents"/>
+              <w:jc w:val="both"/>
+              <w:rPr>
+                <w:rFonts w:ascii="Courier New" w:hAnsi="Courier New"/>
+              </w:rPr>
+            </w:pPr>
+            <w:r>
+              <w:rPr>
+                <w:rFonts w:ascii="Courier New" w:hAnsi="Courier New"/>
+              </w:rPr>
+              <w:t>3;“Чужбина“;0</w:t>
+            </w:r>
+          </w:p>
+        </w:tc>
+      </w:tr>
+      <w:tr>
+        <w:tc>
+          <w:tcPr>
+            <w:tcW w:w="2130" w:type="dxa"/>
+            <w:tcBorders>
+              <w:left w:val="single" w:sz="2" w:space="0" w:color="000000"/>
+              <w:bottom w:val="single" w:sz="2" w:space="0" w:color="000000"/>
+            </w:tcBorders>
+            <w:tcMar>
+              <w:top w:w="55" w:type="dxa"/>
+              <w:left w:w="55" w:type="dxa"/>
+              <w:bottom w:w="55" w:type="dxa"/>
+              <w:right w:w="55" w:type="dxa"/>
+            </w:tcMar>
+          </w:tcPr>
+          <w:p>
+            <w:pPr>
+              <w:pStyle w:val="TableContents"/>
+              <w:jc w:val="both"/>
+              <w:rPr>
+                <w:rFonts w:ascii="Courier New" w:hAnsi="Courier New"/>
+              </w:rPr>
+            </w:pPr>
+            <w:r>
+              <w:rPr>
+                <w:rFonts w:ascii="Courier New" w:hAnsi="Courier New"/>
+              </w:rPr>
+              <w:lastRenderedPageBreak/>
+              <w:t>Parties.txt</w:t>
+            </w:r>
+          </w:p>
+        </w:tc>
+        <w:tc>
+          <w:tcPr>
+            <w:tcW w:w="7515" w:type="dxa"/>
+            <w:tcBorders>
+              <w:left w:val="single" w:sz="2" w:space="0" w:color="000000"/>
+              <w:bottom w:val="single" w:sz="2" w:space="0" w:color="000000"/>
+              <w:right w:val="single" w:sz="2" w:space="0" w:color="000000"/>
+            </w:tcBorders>
+            <w:tcMar>
+              <w:top w:w="55" w:type="dxa"/>
+              <w:left w:w="55" w:type="dxa"/>
+              <w:bottom w:w="55" w:type="dxa"/>
+              <w:right w:w="55" w:type="dxa"/>
+            </w:tcMar>
+          </w:tcPr>
+          <w:p>
+            <w:pPr>
+              <w:pStyle w:val="TableContents"/>
+              <w:jc w:val="both"/>
+              <w:rPr>
+                <w:rFonts w:ascii="Georgia" w:hAnsi="Georgia"/>
+                <w:u w:val="single"/>
+              </w:rPr>
+            </w:pPr>
+            <w:r>
+              <w:rPr>
+                <w:rFonts w:ascii="Georgia" w:hAnsi="Georgia"/>
+                <w:u w:val="single"/>
+              </w:rPr>
+              <w:t>Описание на партиите/коалициите от партии и инициативните комитети</w:t>
+            </w:r>
+          </w:p>
+          <w:p>
+            <w:pPr>
+              <w:pStyle w:val="TableContents"/>
+              <w:jc w:val="both"/>
+              <w:rPr>
+                <w:rFonts w:ascii="Georgia" w:hAnsi="Georgia"/>
+              </w:rPr>
+            </w:pPr>
+            <w:r>
+              <w:rPr>
+                <w:rFonts w:ascii="Georgia" w:hAnsi="Georgia"/>
+              </w:rPr>
+              <w:t>Номер – integer, уникален номер на партия, коалиция от партии. За инициативни комитети номера е &gt;= 1000</w:t>
+            </w:r>
+          </w:p>
+          <w:p>
+            <w:pPr>
+              <w:pStyle w:val="TableContents"/>
+              <w:jc w:val="both"/>
+              <w:rPr>
+                <w:rFonts w:ascii="Georgia" w:hAnsi="Georgia"/>
+                <w:i/>
+                <w:iCs/>
+              </w:rPr>
+            </w:pPr>
+            <w:r>
+              <w:rPr>
+                <w:rFonts w:ascii="Georgia" w:hAnsi="Georgia"/>
+                <w:i/>
+                <w:iCs/>
+              </w:rPr>
+              <w:t>Един инициативен комитет може да издигне само един кандидат само в един МИР</w:t>
+            </w:r>
+          </w:p>
+          <w:p>
+            <w:pPr>
+              <w:pStyle w:val="TableContents"/>
+              <w:jc w:val="both"/>
+              <w:rPr>
+                <w:rFonts w:ascii="Georgia" w:hAnsi="Georgia"/>
+              </w:rPr>
+            </w:pPr>
+            <w:r>
+              <w:rPr>
+                <w:rFonts w:ascii="Georgia" w:hAnsi="Georgia"/>
+              </w:rPr>
+              <w:t>Име – string, име на партия, коалиция от партии</w:t>
+            </w:r>
+          </w:p>
+          <w:p>
+            <w:pPr>
+              <w:pStyle w:val="TableContents"/>
+              <w:jc w:val="both"/>
               <w:rPr>
                 <w:rFonts w:ascii="Georgia" w:hAnsi="Georgia"/>
                 <w:b/>
                 <w:bCs/>
               </w:rPr>
-              <w:t>р:</w:t>
-            </w:r>
-          </w:p>
-          <w:p>
-            <w:pPr>
-              <w:pStyle w:val="TableContents"/>
-              <w:jc w:val="both"/>
-              <w:rPr>
-                <w:rFonts w:ascii="Courier New" w:hAnsi="Courier New"/>
-              </w:rPr>
-            </w:pPr>
-            <w:r>
-              <w:rPr>
-                <w:rFonts w:ascii="Courier New" w:hAnsi="Courier New"/>
-              </w:rPr>
-              <w:lastRenderedPageBreak/>
-              <w:t>1;“МИР 1“;10</w:t>
-            </w:r>
-          </w:p>
-          <w:p>
-            <w:pPr>
-              <w:pStyle w:val="TableContents"/>
-              <w:jc w:val="both"/>
-              <w:rPr>
-                <w:rFonts w:ascii="Courier New" w:hAnsi="Courier New"/>
-              </w:rPr>
-            </w:pPr>
-            <w:r>
-              <w:rPr>
-                <w:rFonts w:ascii="Courier New" w:hAnsi="Courier New"/>
-              </w:rPr>
-              <w:t>2;“МИР 2“;5</w:t>
-            </w:r>
-          </w:p>
-          <w:p>
-            <w:pPr>
-              <w:pStyle w:val="TableContents"/>
-              <w:jc w:val="both"/>
-              <w:rPr>
-                <w:rFonts w:ascii="Courier New" w:hAnsi="Courier New"/>
-              </w:rPr>
-            </w:pPr>
-            <w:r>
-              <w:rPr>
-                <w:rFonts w:ascii="Courier New" w:hAnsi="Courier New"/>
-              </w:rPr>
-              <w:t>3;“Чужбина“;0</w:t>
+            </w:pPr>
+            <w:r>
+              <w:rPr>
+                <w:rFonts w:ascii="Georgia" w:hAnsi="Georgia"/>
+                <w:b/>
+                <w:bCs/>
+              </w:rPr>
+              <w:t>Пример:</w:t>
+            </w:r>
+          </w:p>
+          <w:p>
+            <w:pPr>
+              <w:pStyle w:val="TableContents"/>
+              <w:jc w:val="both"/>
+              <w:rPr>
+                <w:rFonts w:ascii="Courier New" w:hAnsi="Courier New"/>
+              </w:rPr>
+            </w:pPr>
+            <w:r>
+              <w:rPr>
+                <w:rFonts w:ascii="Courier New" w:hAnsi="Courier New"/>
+              </w:rPr>
+              <w:t>1;“Партия 1“</w:t>
+            </w:r>
+          </w:p>
+          <w:p>
+            <w:pPr>
+              <w:pStyle w:val="TableContents"/>
+              <w:jc w:val="both"/>
+              <w:rPr>
+                <w:rFonts w:ascii="Courier New" w:hAnsi="Courier New"/>
+              </w:rPr>
+            </w:pPr>
+            <w:r>
+              <w:rPr>
+                <w:rFonts w:ascii="Courier New" w:hAnsi="Courier New"/>
+              </w:rPr>
+              <w:t>2;“Коалиция 1“</w:t>
+            </w:r>
+          </w:p>
+          <w:p>
+            <w:pPr>
+              <w:pStyle w:val="TableContents"/>
+              <w:jc w:val="both"/>
+              <w:rPr>
+                <w:rFonts w:ascii="Courier New" w:hAnsi="Courier New"/>
+              </w:rPr>
+            </w:pPr>
+            <w:r>
+              <w:rPr>
+                <w:rFonts w:ascii="Courier New" w:hAnsi="Courier New"/>
+              </w:rPr>
+              <w:t>1000;“Инициативен комитет в МИР 1“</w:t>
+            </w:r>
+          </w:p>
+          <w:p>
+            <w:pPr>
+              <w:pStyle w:val="TableContents"/>
+              <w:jc w:val="both"/>
+              <w:rPr>
+                <w:rFonts w:ascii="Courier New" w:hAnsi="Courier New"/>
+              </w:rPr>
+            </w:pPr>
+            <w:r>
+              <w:rPr>
+                <w:rFonts w:ascii="Courier New" w:hAnsi="Courier New"/>
+              </w:rPr>
+              <w:t>1001;“Инициативен комитет в МИР 2“</w:t>
             </w:r>
           </w:p>
         </w:tc>
       </w:tr>
       <w:tr>
-        <w:tblPrEx>
-          <w:tblCellMar>
-            <w:top w:w="0" w:type="dxa"/>
-            <w:bottom w:w="0" w:type="dxa"/>
-          </w:tblCellMar>
-        </w:tblPrEx>
         <w:tc>
           <w:tcPr>
             <w:tcW w:w="2130" w:type="dxa"/>
@@ -2424,8 +2387,7 @@
               <w:rPr>
                 <w:rFonts w:ascii="Courier New" w:hAnsi="Courier New"/>
               </w:rPr>
-              <w:lastRenderedPageBreak/>
-              <w:t>Parties.txt</w:t>
+              <w:t>Candidates.txt</w:t>
             </w:r>
           </w:p>
         </w:tc>
@@ -2450,30 +2412,88 @@
               <w:jc w:val="both"/>
               <w:rPr>
                 <w:rFonts w:ascii="Georgia" w:hAnsi="Georgia"/>
+                <w:highlight w:val="yellow"/>
                 <w:u w:val="single"/>
               </w:rPr>
             </w:pPr>
             <w:r>
               <w:rPr>
                 <w:rFonts w:ascii="Georgia" w:hAnsi="Georgia"/>
+                <w:highlight w:val="yellow"/>
                 <w:u w:val="single"/>
               </w:rPr>
-              <w:t>Описание на партиите/коалициите от партии и инициативните комитети</w:t>
-            </w:r>
-          </w:p>
-          <w:p>
-            <w:pPr>
-              <w:pStyle w:val="TableContents"/>
-              <w:jc w:val="both"/>
-              <w:rPr>
-                <w:rFonts w:ascii="Georgia" w:hAnsi="Georgia"/>
-              </w:rPr>
-            </w:pPr>
-            <w:r>
-              <w:rPr>
-                <w:rFonts w:ascii="Georgia" w:hAnsi="Georgia"/>
-              </w:rPr>
-              <w:t>Номер – integer, уникален номер на партия, коалиция от партии. За инициативни комитети номера е &gt;= 1000</w:t>
+              <w:t>Описание на кандидатите по партии/коалиции по МИР и независимите кандидати</w:t>
+            </w:r>
+          </w:p>
+          <w:p>
+            <w:pPr>
+              <w:pStyle w:val="TableContents"/>
+              <w:jc w:val="both"/>
+              <w:rPr>
+                <w:rFonts w:ascii="Georgia" w:hAnsi="Georgia"/>
+                <w:highlight w:val="yellow"/>
+              </w:rPr>
+            </w:pPr>
+            <w:r>
+              <w:rPr>
+                <w:rFonts w:ascii="Georgia" w:hAnsi="Georgia"/>
+                <w:highlight w:val="yellow"/>
+              </w:rPr>
+              <w:t xml:space="preserve">Номер на МИР – integer, от </w:t>
+            </w:r>
+            <w:r>
+              <w:rPr>
+                <w:rFonts w:ascii="Courier New" w:hAnsi="Courier New"/>
+                <w:highlight w:val="yellow"/>
+              </w:rPr>
+              <w:t>MIRS.txt</w:t>
+            </w:r>
+          </w:p>
+          <w:p>
+            <w:pPr>
+              <w:pStyle w:val="TableContents"/>
+              <w:jc w:val="both"/>
+              <w:rPr>
+                <w:rFonts w:ascii="Georgia" w:hAnsi="Georgia"/>
+                <w:highlight w:val="yellow"/>
+              </w:rPr>
+            </w:pPr>
+            <w:r>
+              <w:rPr>
+                <w:rFonts w:ascii="Georgia" w:hAnsi="Georgia"/>
+                <w:highlight w:val="yellow"/>
+              </w:rPr>
+              <w:t xml:space="preserve">Номер на партия/коалиция/инициативен комитет – integer, от </w:t>
+            </w:r>
+            <w:commentRangeStart w:id="0"/>
+            <w:r>
+              <w:rPr>
+                <w:rFonts w:ascii="Courier New" w:hAnsi="Courier New"/>
+                <w:highlight w:val="yellow"/>
+              </w:rPr>
+              <w:t>Parties</w:t>
+            </w:r>
+            <w:commentRangeEnd w:id="0"/>
+            <w:r>
+              <w:rPr>
+                <w:rStyle w:val="CommentReference"/>
+                <w:rFonts w:cs="Mangal"/>
+              </w:rPr>
+              <w:commentReference w:id="0"/>
+            </w:r>
+            <w:r>
+              <w:rPr>
+                <w:rFonts w:ascii="Courier New" w:hAnsi="Courier New"/>
+                <w:highlight w:val="yellow"/>
+              </w:rPr>
+              <w:t>.txt</w:t>
+            </w:r>
+            <w:r>
+              <w:rPr>
+                <w:rFonts w:ascii="Georgia" w:hAnsi="Georgia"/>
+                <w:highlight w:val="yellow"/>
+              </w:rPr>
+              <w:t>.</w:t>
             </w:r>
           </w:p>
           <w:p>
@@ -2484,6 +2504,7 @@
                 <w:rFonts w:ascii="Georgia" w:hAnsi="Georgia"/>
                 <w:i/>
                 <w:iCs/>
+                <w:highlight w:val="yellow"/>
               </w:rPr>
             </w:pPr>
             <w:r>
@@ -2491,31 +2512,425 @@
                 <w:rFonts w:ascii="Georgia" w:hAnsi="Georgia"/>
                 <w:i/>
                 <w:iCs/>
-              </w:rPr>
-              <w:t xml:space="preserve">Един инициативен комитет може </w:t>
-            </w:r>
-            <w:r>
+                <w:highlight w:val="yellow"/>
+              </w:rPr>
+              <w:t>Ако стойността е &gt;= 1000, това е запис за независим кандидат</w:t>
+            </w:r>
+          </w:p>
+          <w:p>
+            <w:pPr>
+              <w:pStyle w:val="TableContents"/>
+              <w:jc w:val="both"/>
+              <w:rPr>
+                <w:rFonts w:ascii="Georgia" w:hAnsi="Georgia"/>
+                <w:highlight w:val="yellow"/>
+              </w:rPr>
+            </w:pPr>
+            <w:r>
+              <w:rPr>
+                <w:rFonts w:ascii="Georgia" w:hAnsi="Georgia"/>
+                <w:highlight w:val="yellow"/>
+              </w:rPr>
+              <w:t>Пореден номер на кандидата в кандидатската листа – integer</w:t>
+            </w:r>
+          </w:p>
+          <w:p>
+            <w:pPr>
+              <w:pStyle w:val="TableContents"/>
+              <w:jc w:val="both"/>
+              <w:rPr>
+                <w:rFonts w:ascii="Georgia" w:hAnsi="Georgia"/>
+                <w:highlight w:val="yellow"/>
+              </w:rPr>
+            </w:pPr>
+            <w:r>
+              <w:rPr>
+                <w:rFonts w:ascii="Georgia" w:hAnsi="Georgia"/>
+                <w:highlight w:val="yellow"/>
+              </w:rPr>
+              <w:t>Име на кандидата – string</w:t>
+            </w:r>
+          </w:p>
+          <w:p>
+            <w:pPr>
+              <w:pStyle w:val="TableContents"/>
+              <w:jc w:val="both"/>
+              <w:rPr>
+                <w:rFonts w:ascii="Georgia" w:hAnsi="Georgia"/>
+                <w:b/>
+                <w:bCs/>
+                <w:highlight w:val="yellow"/>
+              </w:rPr>
+            </w:pPr>
+            <w:r>
+              <w:rPr>
+                <w:rFonts w:ascii="Georgia" w:hAnsi="Georgia"/>
+                <w:b/>
+                <w:bCs/>
+                <w:highlight w:val="yellow"/>
+              </w:rPr>
+              <w:t>Пример:</w:t>
+            </w:r>
+          </w:p>
+          <w:p>
+            <w:pPr>
+              <w:pStyle w:val="TableContents"/>
+              <w:jc w:val="both"/>
+              <w:rPr>
+                <w:rFonts w:ascii="Courier New" w:hAnsi="Courier New"/>
+                <w:highlight w:val="yellow"/>
+              </w:rPr>
+            </w:pPr>
+            <w:r>
+              <w:rPr>
+                <w:rFonts w:ascii="Courier New" w:hAnsi="Courier New"/>
+                <w:highlight w:val="yellow"/>
+              </w:rPr>
+              <w:t>1;1;“Кандидат 1 в МИР 1 – Партия 1“</w:t>
+            </w:r>
+          </w:p>
+          <w:p>
+            <w:pPr>
+              <w:pStyle w:val="TableContents"/>
+              <w:jc w:val="both"/>
+              <w:rPr>
+                <w:rFonts w:ascii="Courier New" w:hAnsi="Courier New"/>
+                <w:highlight w:val="yellow"/>
+              </w:rPr>
+            </w:pPr>
+            <w:r>
+              <w:rPr>
+                <w:rFonts w:ascii="Courier New" w:hAnsi="Courier New"/>
+                <w:highlight w:val="yellow"/>
+              </w:rPr>
+              <w:t>1;2;“Кандидат 2 в МИР 1 – Партия 1“</w:t>
+            </w:r>
+          </w:p>
+          <w:p>
+            <w:pPr>
+              <w:pStyle w:val="TableContents"/>
+              <w:jc w:val="both"/>
+              <w:rPr>
+                <w:rFonts w:ascii="Courier New" w:hAnsi="Courier New"/>
+                <w:highlight w:val="yellow"/>
+              </w:rPr>
+            </w:pPr>
+            <w:r>
+              <w:rPr>
+                <w:rFonts w:ascii="Courier New" w:hAnsi="Courier New"/>
+                <w:highlight w:val="yellow"/>
+              </w:rPr>
+              <w:t>1;1000;“Независим кандидат 1 в МИР 1“</w:t>
+            </w:r>
+          </w:p>
+          <w:p>
+            <w:pPr>
+              <w:pStyle w:val="TableContents"/>
+              <w:jc w:val="both"/>
+              <w:rPr>
+                <w:rFonts w:ascii="Courier New" w:hAnsi="Courier New"/>
+              </w:rPr>
+            </w:pPr>
+            <w:r>
+              <w:rPr>
+                <w:rFonts w:ascii="Courier New" w:hAnsi="Courier New"/>
+                <w:highlight w:val="yellow"/>
+              </w:rPr>
+              <w:t>2;1001;“Независим кандидат 1 в МИР 2“</w:t>
+            </w:r>
+          </w:p>
+        </w:tc>
+      </w:tr>
+      <w:tr>
+        <w:tc>
+          <w:tcPr>
+            <w:tcW w:w="2130" w:type="dxa"/>
+            <w:tcBorders>
+              <w:left w:val="single" w:sz="2" w:space="0" w:color="000000"/>
+              <w:bottom w:val="single" w:sz="2" w:space="0" w:color="000000"/>
+            </w:tcBorders>
+            <w:tcMar>
+              <w:top w:w="55" w:type="dxa"/>
+              <w:left w:w="55" w:type="dxa"/>
+              <w:bottom w:w="55" w:type="dxa"/>
+              <w:right w:w="55" w:type="dxa"/>
+            </w:tcMar>
+          </w:tcPr>
+          <w:p>
+            <w:pPr>
+              <w:pStyle w:val="TableContents"/>
+              <w:jc w:val="both"/>
+              <w:rPr>
+                <w:rFonts w:ascii="Courier New" w:hAnsi="Courier New"/>
+              </w:rPr>
+            </w:pPr>
+            <w:r>
+              <w:rPr>
+                <w:rFonts w:ascii="Courier New" w:hAnsi="Courier New"/>
+              </w:rPr>
+              <w:t>Votes.txt</w:t>
+            </w:r>
+          </w:p>
+        </w:tc>
+        <w:tc>
+          <w:tcPr>
+            <w:tcW w:w="7515" w:type="dxa"/>
+            <w:tcBorders>
+              <w:left w:val="single" w:sz="2" w:space="0" w:color="000000"/>
+              <w:bottom w:val="single" w:sz="2" w:space="0" w:color="000000"/>
+              <w:right w:val="single" w:sz="2" w:space="0" w:color="000000"/>
+            </w:tcBorders>
+            <w:tcMar>
+              <w:top w:w="55" w:type="dxa"/>
+              <w:left w:w="55" w:type="dxa"/>
+              <w:bottom w:w="55" w:type="dxa"/>
+              <w:right w:w="55" w:type="dxa"/>
+            </w:tcMar>
+          </w:tcPr>
+          <w:p>
+            <w:pPr>
+              <w:pStyle w:val="TableContents"/>
+              <w:jc w:val="both"/>
+              <w:rPr>
+                <w:rFonts w:ascii="Georgia" w:hAnsi="Georgia"/>
+                <w:u w:val="single"/>
+              </w:rPr>
+            </w:pPr>
+            <w:r>
+              <w:rPr>
+                <w:rFonts w:ascii="Georgia" w:hAnsi="Georgia"/>
+                <w:u w:val="single"/>
+              </w:rPr>
+              <w:t>Описание на действителните гласове по партии/колаиции от партиии и независими кандидати</w:t>
+            </w:r>
+          </w:p>
+          <w:p>
+            <w:pPr>
+              <w:pStyle w:val="TableContents"/>
+              <w:jc w:val="both"/>
+              <w:rPr>
+                <w:rFonts w:ascii="Georgia" w:hAnsi="Georgia"/>
+              </w:rPr>
+            </w:pPr>
+            <w:r>
+              <w:rPr>
+                <w:rFonts w:ascii="Georgia" w:hAnsi="Georgia"/>
+              </w:rPr>
+              <w:t xml:space="preserve">Номер на МИР – integer, от </w:t>
+            </w:r>
+            <w:r>
+              <w:rPr>
+                <w:rFonts w:ascii="Courier New" w:hAnsi="Courier New"/>
+              </w:rPr>
+              <w:t>MIRS.txt</w:t>
+            </w:r>
+          </w:p>
+          <w:p>
+            <w:pPr>
+              <w:pStyle w:val="TableContents"/>
+              <w:jc w:val="both"/>
+              <w:rPr>
+                <w:rFonts w:ascii="Georgia" w:hAnsi="Georgia"/>
+              </w:rPr>
+            </w:pPr>
+            <w:r>
+              <w:rPr>
+                <w:rFonts w:ascii="Georgia" w:hAnsi="Georgia"/>
+              </w:rPr>
+              <w:t xml:space="preserve">Номер на партия/коалиция/инициативен комитет – integer, от </w:t>
+            </w:r>
+            <w:r>
+              <w:rPr>
+                <w:rFonts w:ascii="Courier New" w:hAnsi="Courier New"/>
+              </w:rPr>
+              <w:t>Parties.txt</w:t>
+            </w:r>
+          </w:p>
+          <w:p>
+            <w:pPr>
+              <w:pStyle w:val="TableContents"/>
+              <w:jc w:val="both"/>
+              <w:rPr>
+                <w:rFonts w:ascii="Georgia" w:hAnsi="Georgia"/>
+              </w:rPr>
+            </w:pPr>
+            <w:r>
+              <w:rPr>
+                <w:rFonts w:ascii="Georgia" w:hAnsi="Georgia"/>
+              </w:rPr>
+              <w:t>Получени действителни гласове – integer</w:t>
+            </w:r>
+          </w:p>
+          <w:p>
+            <w:pPr>
+              <w:pStyle w:val="TableContents"/>
+              <w:jc w:val="both"/>
+              <w:rPr>
+                <w:rFonts w:ascii="Georgia" w:hAnsi="Georgia"/>
+                <w:b/>
+                <w:bCs/>
+              </w:rPr>
+            </w:pPr>
+            <w:r>
+              <w:rPr>
+                <w:rFonts w:ascii="Georgia" w:hAnsi="Georgia"/>
+                <w:b/>
+                <w:bCs/>
+              </w:rPr>
+              <w:t>Пример:</w:t>
+            </w:r>
+          </w:p>
+          <w:p>
+            <w:pPr>
+              <w:pStyle w:val="TableContents"/>
+              <w:jc w:val="both"/>
+              <w:rPr>
+                <w:rFonts w:ascii="Courier New" w:hAnsi="Courier New"/>
+              </w:rPr>
+            </w:pPr>
+            <w:r>
+              <w:rPr>
+                <w:rFonts w:ascii="Courier New" w:hAnsi="Courier New"/>
+              </w:rPr>
+              <w:t>1;1;1000</w:t>
+            </w:r>
+          </w:p>
+          <w:p>
+            <w:pPr>
+              <w:pStyle w:val="TableContents"/>
+              <w:jc w:val="both"/>
+              <w:rPr>
+                <w:rFonts w:ascii="Courier New" w:hAnsi="Courier New"/>
+              </w:rPr>
+            </w:pPr>
+            <w:r>
+              <w:rPr>
+                <w:rFonts w:ascii="Courier New" w:hAnsi="Courier New"/>
+              </w:rPr>
+              <w:t>1;2;500</w:t>
+            </w:r>
+          </w:p>
+          <w:p>
+            <w:pPr>
+              <w:pStyle w:val="TableContents"/>
+              <w:jc w:val="both"/>
+              <w:rPr>
+                <w:rFonts w:ascii="Courier New" w:hAnsi="Courier New"/>
+              </w:rPr>
+            </w:pPr>
+            <w:r>
+              <w:rPr>
+                <w:rFonts w:ascii="Courier New" w:hAnsi="Courier New"/>
+              </w:rPr>
+              <w:t>1;1000;600</w:t>
+            </w:r>
+          </w:p>
+        </w:tc>
+      </w:tr>
+      <w:tr>
+        <w:tc>
+          <w:tcPr>
+            <w:tcW w:w="2130" w:type="dxa"/>
+            <w:tcBorders>
+              <w:left w:val="single" w:sz="2" w:space="0" w:color="000000"/>
+              <w:bottom w:val="single" w:sz="2" w:space="0" w:color="000000"/>
+            </w:tcBorders>
+            <w:tcMar>
+              <w:top w:w="55" w:type="dxa"/>
+              <w:left w:w="55" w:type="dxa"/>
+              <w:bottom w:w="55" w:type="dxa"/>
+              <w:right w:w="55" w:type="dxa"/>
+            </w:tcMar>
+          </w:tcPr>
+          <w:p>
+            <w:pPr>
+              <w:pStyle w:val="TableContents"/>
+              <w:jc w:val="both"/>
+              <w:rPr>
+                <w:rFonts w:ascii="Courier New" w:hAnsi="Courier New"/>
+              </w:rPr>
+            </w:pPr>
+            <w:r>
+              <w:rPr>
+                <w:rFonts w:ascii="Courier New" w:hAnsi="Courier New"/>
+              </w:rPr>
+              <w:t>Lot.txt</w:t>
+            </w:r>
+          </w:p>
+        </w:tc>
+        <w:tc>
+          <w:tcPr>
+            <w:tcW w:w="7515" w:type="dxa"/>
+            <w:tcBorders>
+              <w:left w:val="single" w:sz="2" w:space="0" w:color="000000"/>
+              <w:bottom w:val="single" w:sz="2" w:space="0" w:color="000000"/>
+              <w:right w:val="single" w:sz="2" w:space="0" w:color="000000"/>
+            </w:tcBorders>
+            <w:tcMar>
+              <w:top w:w="55" w:type="dxa"/>
+              <w:left w:w="55" w:type="dxa"/>
+              <w:bottom w:w="55" w:type="dxa"/>
+              <w:right w:w="55" w:type="dxa"/>
+            </w:tcMar>
+          </w:tcPr>
+          <w:p>
+            <w:pPr>
+              <w:pStyle w:val="TableContents"/>
+              <w:jc w:val="both"/>
+              <w:rPr>
+                <w:rFonts w:ascii="Georgia" w:hAnsi="Georgia"/>
+                <w:u w:val="single"/>
+              </w:rPr>
+            </w:pPr>
+            <w:r>
+              <w:rPr>
+                <w:rFonts w:ascii="Georgia" w:hAnsi="Georgia"/>
+                <w:u w:val="single"/>
+              </w:rPr>
+              <w:t>Описание на изтегления жребий</w:t>
+            </w:r>
+          </w:p>
+          <w:p>
+            <w:pPr>
+              <w:pStyle w:val="TableContents"/>
+              <w:jc w:val="both"/>
               <w:rPr>
                 <w:rFonts w:ascii="Georgia" w:hAnsi="Georgia"/>
                 <w:i/>
                 <w:iCs/>
               </w:rPr>
-              <w:t>да издигне само един кандидат само в един МИР</w:t>
-            </w:r>
-          </w:p>
-          <w:p>
-            <w:pPr>
-              <w:pStyle w:val="TableContents"/>
-              <w:jc w:val="both"/>
-              <w:rPr>
-                <w:rFonts w:ascii="Georgia" w:hAnsi="Georgia"/>
-              </w:rPr>
-            </w:pPr>
-            <w:r>
-              <w:rPr>
-                <w:rFonts w:ascii="Georgia" w:hAnsi="Georgia"/>
-              </w:rPr>
-              <w:t>Име – string, име на партия, коалиция от партии</w:t>
+            </w:pPr>
+            <w:r>
+              <w:rPr>
+                <w:rFonts w:ascii="Georgia" w:hAnsi="Georgia"/>
+                <w:i/>
+                <w:iCs/>
+              </w:rPr>
+              <w:t>Когато в определени случаи се достигне до жребий, в този файл ще бъдат отбелязани номерата на изтеглените партии/коалиции от партии</w:t>
+            </w:r>
+          </w:p>
+          <w:p>
+            <w:pPr>
+              <w:pStyle w:val="TableContents"/>
+              <w:jc w:val="both"/>
+              <w:rPr>
+                <w:rFonts w:ascii="Georgia" w:hAnsi="Georgia"/>
+                <w:u w:val="single"/>
+              </w:rPr>
+            </w:pPr>
+            <w:r>
+              <w:rPr>
+                <w:rFonts w:ascii="Georgia" w:hAnsi="Georgia"/>
+                <w:u w:val="single"/>
+              </w:rPr>
+              <w:t xml:space="preserve">Номер на партия/коалиция – integer, от </w:t>
+            </w:r>
+            <w:r>
+              <w:rPr>
+                <w:rFonts w:ascii="Courier New" w:hAnsi="Courier New"/>
+                <w:u w:val="single"/>
+              </w:rPr>
+              <w:t>Parties.txt</w:t>
             </w:r>
           </w:p>
           <w:p>
@@ -2534,78 +2949,42 @@
                 <w:b/>
                 <w:bCs/>
               </w:rPr>
-              <w:t>Пример:</w:t>
-            </w:r>
-          </w:p>
-          <w:p>
-            <w:pPr>
-              <w:pStyle w:val="TableContents"/>
-              <w:jc w:val="both"/>
-              <w:rPr>
-                <w:rFonts w:ascii="Courier New" w:hAnsi="Courier New"/>
-              </w:rPr>
-            </w:pPr>
-            <w:r>
-              <w:rPr>
-                <w:rFonts w:ascii="Courier New" w:hAnsi="Courier New"/>
-              </w:rPr>
-              <w:t>1;“Партия 1“</w:t>
-            </w:r>
-          </w:p>
-          <w:p>
-            <w:pPr>
-              <w:pStyle w:val="TableContents"/>
-              <w:jc w:val="both"/>
-              <w:rPr>
-                <w:rFonts w:ascii="Courier New" w:hAnsi="Courier New"/>
-              </w:rPr>
-            </w:pPr>
-            <w:r>
-              <w:rPr>
-                <w:rFonts w:ascii="Courier New" w:hAnsi="Courier New"/>
-              </w:rPr>
-              <w:t>2;“Коалиция 1“</w:t>
-            </w:r>
-          </w:p>
-          <w:p>
-            <w:pPr>
-              <w:pStyle w:val="TableContents"/>
-              <w:jc w:val="both"/>
-              <w:rPr>
-                <w:rFonts w:ascii="Courier New" w:hAnsi="Courier New"/>
-              </w:rPr>
-            </w:pPr>
-            <w:r>
-              <w:rPr>
-                <w:rFonts w:ascii="Courier New" w:hAnsi="Courier New"/>
-              </w:rPr>
-              <w:t>1000;“Инициативен комитет в МИР 1“</w:t>
-            </w:r>
-          </w:p>
-          <w:p>
-            <w:pPr>
-              <w:pStyle w:val="TableContents"/>
-              <w:jc w:val="both"/>
-              <w:rPr>
-                <w:rFonts w:ascii="Courier New" w:hAnsi="Courier New"/>
-              </w:rPr>
-            </w:pPr>
-            <w:r>
-              <w:rPr>
-                <w:rFonts w:ascii="Courier New" w:hAnsi="Courier New"/>
-              </w:rPr>
-              <w:t>1001;“Инициативен комитет в МИР 2“</w:t>
+              <w:t>Пример</w:t>
+            </w:r>
+          </w:p>
+          <w:p>
+            <w:pPr>
+              <w:pStyle w:val="TableContents"/>
+              <w:jc w:val="both"/>
+              <w:rPr>
+                <w:rFonts w:ascii="Courier New" w:hAnsi="Courier New"/>
+              </w:rPr>
+            </w:pPr>
+            <w:r>
+              <w:rPr>
+                <w:rFonts w:ascii="Courier New" w:hAnsi="Courier New"/>
+              </w:rPr>
+              <w:t>2</w:t>
+            </w:r>
+          </w:p>
+          <w:p>
+            <w:pPr>
+              <w:pStyle w:val="TableContents"/>
+              <w:jc w:val="both"/>
+              <w:rPr>
+                <w:rFonts w:ascii="Courier New" w:hAnsi="Courier New"/>
+              </w:rPr>
+            </w:pPr>
+            <w:r>
+              <w:rPr>
+                <w:rFonts w:ascii="Courier New" w:hAnsi="Courier New"/>
+              </w:rPr>
+              <w:t>3</w:t>
             </w:r>
           </w:p>
         </w:tc>
       </w:tr>
       <w:tr>
-        <w:tblPrEx>
-          <w:tblCellMar>
-            <w:top w:w="0" w:type="dxa"/>
-            <w:bottom w:w="0" w:type="dxa"/>
-          </w:tblCellMar>
-        </w:tblPrEx>
         <w:tc>
           <w:tcPr>
             <w:tcW w:w="2130" w:type="dxa"/>
@@ -2632,7 +3011,7 @@
               <w:rPr>
                 <w:rFonts w:ascii="Courier New" w:hAnsi="Courier New"/>
               </w:rPr>
-              <w:t>Candidates.txt</w:t>
+              <w:t>Result.txt</w:t>
             </w:r>
           </w:p>
         </w:tc>
@@ -2657,22 +3036,13 @@
               <w:jc w:val="both"/>
               <w:rPr>
                 <w:rFonts w:ascii="Georgia" w:hAnsi="Georgia"/>
-                <w:u w:val="single"/>
-              </w:rPr>
-            </w:pPr>
-            <w:r>
-              <w:rPr>
-                <w:rFonts w:ascii="Georgia" w:hAnsi="Georgia"/>
-                <w:u w:val="single"/>
-              </w:rPr>
-              <w:t xml:space="preserve">Описание на кандидатите по </w:t>
-            </w:r>
-            <w:r>
-              <w:rPr>
-                <w:rFonts w:ascii="Georgia" w:hAnsi="Georgia"/>
-                <w:u w:val="single"/>
-              </w:rPr>
-              <w:t>партии/коалиции по МИР и независимите кандидати</w:t>
+              </w:rPr>
+            </w:pPr>
+            <w:r>
+              <w:rPr>
+                <w:rFonts w:ascii="Georgia" w:hAnsi="Georgia"/>
+              </w:rPr>
+              <w:t>Описание на вида на резултатите, в който трябва да бъдат генерирани</w:t>
             </w:r>
           </w:p>
           <w:p>
@@ -2708,6 +3078,7 @@
               <w:rPr>
                 <w:rFonts w:ascii="Georgia" w:hAnsi="Georgia"/>
               </w:rPr>
+              <w:lastRenderedPageBreak/>
               <w:t xml:space="preserve">Номер на партия/коалиция/инициативен комитет – integer, от </w:t>
             </w:r>
             <w:r>
@@ -2716,11 +3087,20 @@
               </w:rPr>
               <w:t>Parties.txt</w:t>
             </w:r>
-            <w:r>
-              <w:rPr>
-                <w:rFonts w:ascii="Georgia" w:hAnsi="Georgia"/>
-              </w:rPr>
-              <w:t>.</w:t>
+          </w:p>
+          <w:p>
+            <w:pPr>
+              <w:pStyle w:val="TableContents"/>
+              <w:jc w:val="both"/>
+              <w:rPr>
+                <w:rFonts w:ascii="Georgia" w:hAnsi="Georgia"/>
+              </w:rPr>
+            </w:pPr>
+            <w:r>
+              <w:rPr>
+                <w:rFonts w:ascii="Georgia" w:hAnsi="Georgia"/>
+              </w:rPr>
+              <w:t>Получени мандати – integer</w:t>
             </w:r>
           </w:p>
           <w:p>
@@ -2739,399 +3119,13 @@
                 <w:i/>
                 <w:iCs/>
               </w:rPr>
-              <w:t>Ако стойността е &gt;= 1000, това е запис за независим кандидат</w:t>
-            </w:r>
-          </w:p>
-          <w:p>
-            <w:pPr>
-              <w:pStyle w:val="TableContents"/>
-              <w:jc w:val="both"/>
-              <w:rPr>
-                <w:rFonts w:ascii="Georgia" w:hAnsi="Georgia"/>
-              </w:rPr>
-            </w:pPr>
-            <w:r>
-              <w:rPr>
-                <w:rFonts w:ascii="Georgia" w:hAnsi="Georgia"/>
-              </w:rPr>
-              <w:t>Пореден номер на кандидата в кандидатск</w:t>
-            </w:r>
-            <w:r>
-              <w:rPr>
-                <w:rFonts w:ascii="Georgia" w:hAnsi="Georgia"/>
-              </w:rPr>
-              <w:t>ата листа – integer</w:t>
-            </w:r>
-          </w:p>
-          <w:p>
-            <w:pPr>
-              <w:pStyle w:val="TableContents"/>
-              <w:jc w:val="both"/>
-              <w:rPr>
-                <w:rFonts w:ascii="Georgia" w:hAnsi="Georgia"/>
-              </w:rPr>
-            </w:pPr>
-            <w:r>
-              <w:rPr>
-                <w:rFonts w:ascii="Georgia" w:hAnsi="Georgia"/>
-              </w:rPr>
-              <w:t>Име на кандидата – string</w:t>
-            </w:r>
-          </w:p>
-          <w:p>
-            <w:pPr>
-              <w:pStyle w:val="TableContents"/>
-              <w:jc w:val="both"/>
-              <w:rPr>
-                <w:rFonts w:ascii="Georgia" w:hAnsi="Georgia"/>
-                <w:b/>
-                <w:bCs/>
-              </w:rPr>
-            </w:pPr>
-            <w:r>
-              <w:rPr>
-                <w:rFonts w:ascii="Georgia" w:hAnsi="Georgia"/>
-                <w:b/>
-                <w:bCs/>
-              </w:rPr>
-              <w:t>Пример:</w:t>
-            </w:r>
-          </w:p>
-          <w:p>
-            <w:pPr>
-              <w:pStyle w:val="TableContents"/>
-              <w:jc w:val="both"/>
-              <w:rPr>
-                <w:rFonts w:ascii="Courier New" w:hAnsi="Courier New"/>
-              </w:rPr>
-            </w:pPr>
-            <w:r>
-              <w:rPr>
-                <w:rFonts w:ascii="Courier New" w:hAnsi="Courier New"/>
-              </w:rPr>
-              <w:t>1;1;“Кандидат 1 в МИР 1 – Партия 1“</w:t>
-            </w:r>
-          </w:p>
-          <w:p>
-            <w:pPr>
-              <w:pStyle w:val="TableContents"/>
-              <w:jc w:val="both"/>
-              <w:rPr>
-                <w:rFonts w:ascii="Courier New" w:hAnsi="Courier New"/>
-              </w:rPr>
-            </w:pPr>
-            <w:r>
-              <w:rPr>
-                <w:rFonts w:ascii="Courier New" w:hAnsi="Courier New"/>
-              </w:rPr>
-              <w:t>1;2;“Кандидат 2 в МИР 1 – Партия 1“</w:t>
-            </w:r>
-          </w:p>
-          <w:p>
-            <w:pPr>
-              <w:pStyle w:val="TableContents"/>
-              <w:jc w:val="both"/>
-              <w:rPr>
-                <w:rFonts w:ascii="Courier New" w:hAnsi="Courier New"/>
-              </w:rPr>
-            </w:pPr>
-            <w:r>
-              <w:rPr>
-                <w:rFonts w:ascii="Courier New" w:hAnsi="Courier New"/>
-              </w:rPr>
-              <w:t>1;1000;“Независим кандидат 1 в МИР 1“</w:t>
-            </w:r>
-          </w:p>
-          <w:p>
-            <w:pPr>
-              <w:pStyle w:val="TableContents"/>
-              <w:jc w:val="both"/>
-              <w:rPr>
-                <w:rFonts w:ascii="Courier New" w:hAnsi="Courier New"/>
-              </w:rPr>
-            </w:pPr>
-            <w:r>
-              <w:rPr>
-                <w:rFonts w:ascii="Courier New" w:hAnsi="Courier New"/>
-              </w:rPr>
-              <w:t>2;1001;“Независим кандидат 1 в МИР 2“</w:t>
-            </w:r>
-          </w:p>
-        </w:tc>
-      </w:tr>
-      <w:tr>
-        <w:tblPrEx>
-          <w:tblCellMar>
-            <w:top w:w="0" w:type="dxa"/>
-            <w:bottom w:w="0" w:type="dxa"/>
-          </w:tblCellMar>
-        </w:tblPrEx>
-        <w:tc>
-          <w:tcPr>
-            <w:tcW w:w="2130" w:type="dxa"/>
-            <w:tcBorders>
-              <w:left w:val="single" w:sz="2" w:space="0" w:color="000000"/>
-              <w:bottom w:val="single" w:sz="2" w:space="0" w:color="000000"/>
-            </w:tcBorders>
-            <w:tcMar>
-              <w:top w:w="55" w:type="dxa"/>
-              <w:left w:w="55" w:type="dxa"/>
-              <w:bottom w:w="55" w:type="dxa"/>
-              <w:right w:w="55" w:type="dxa"/>
-            </w:tcMar>
-          </w:tcPr>
-          <w:p>
-            <w:pPr>
-              <w:pStyle w:val="TableContents"/>
-              <w:jc w:val="both"/>
-              <w:rPr>
-                <w:rFonts w:ascii="Courier New" w:hAnsi="Courier New"/>
-              </w:rPr>
-            </w:pPr>
-            <w:r>
-              <w:rPr>
-                <w:rFonts w:ascii="Courier New" w:hAnsi="Courier New"/>
-              </w:rPr>
-              <w:t>Votes.txt</w:t>
-            </w:r>
-          </w:p>
-        </w:tc>
-        <w:tc>
-          <w:tcPr>
-            <w:tcW w:w="7515" w:type="dxa"/>
-            <w:tcBorders>
-              <w:left w:val="single" w:sz="2" w:space="0" w:color="000000"/>
-              <w:bottom w:val="single" w:sz="2" w:space="0" w:color="000000"/>
-              <w:right w:val="single" w:sz="2" w:space="0" w:color="000000"/>
-            </w:tcBorders>
-            <w:tcMar>
-              <w:top w:w="55" w:type="dxa"/>
-              <w:left w:w="55" w:type="dxa"/>
-              <w:bottom w:w="55" w:type="dxa"/>
-              <w:right w:w="55" w:type="dxa"/>
-            </w:tcMar>
-          </w:tcPr>
-          <w:p>
-            <w:pPr>
-              <w:pStyle w:val="TableContents"/>
-              <w:jc w:val="both"/>
-              <w:rPr>
-                <w:rFonts w:ascii="Georgia" w:hAnsi="Georgia"/>
-                <w:u w:val="single"/>
-              </w:rPr>
-            </w:pPr>
-            <w:r>
-              <w:rPr>
-                <w:rFonts w:ascii="Georgia" w:hAnsi="Georgia"/>
-                <w:u w:val="single"/>
-              </w:rPr>
-              <w:t xml:space="preserve">Описание на действителните гласове по </w:t>
-            </w:r>
-            <w:r>
-              <w:rPr>
-                <w:rFonts w:ascii="Georgia" w:hAnsi="Georgia"/>
-                <w:u w:val="single"/>
-              </w:rPr>
-              <w:t>партии/колаиции от партиии и независими кандидати</w:t>
-            </w:r>
-          </w:p>
-          <w:p>
-            <w:pPr>
-              <w:pStyle w:val="TableContents"/>
-              <w:jc w:val="both"/>
-              <w:rPr>
-                <w:rFonts w:ascii="Georgia" w:hAnsi="Georgia"/>
-              </w:rPr>
-            </w:pPr>
-            <w:r>
-              <w:rPr>
-                <w:rFonts w:ascii="Georgia" w:hAnsi="Georgia"/>
-              </w:rPr>
-              <w:t xml:space="preserve">Номер на МИР – integer, от </w:t>
-            </w:r>
-            <w:r>
-              <w:rPr>
-                <w:rFonts w:ascii="Courier New" w:hAnsi="Courier New"/>
-              </w:rPr>
-              <w:t>MIRS.txt</w:t>
-            </w:r>
-          </w:p>
-          <w:p>
-            <w:pPr>
-              <w:pStyle w:val="TableContents"/>
-              <w:jc w:val="both"/>
-              <w:rPr>
-                <w:rFonts w:ascii="Georgia" w:hAnsi="Georgia"/>
-              </w:rPr>
-            </w:pPr>
-            <w:r>
-              <w:rPr>
-                <w:rFonts w:ascii="Georgia" w:hAnsi="Georgia"/>
-              </w:rPr>
-              <w:t xml:space="preserve">Номер на партия/коалиция/инициативен комитет – integer, от </w:t>
-            </w:r>
-            <w:r>
-              <w:rPr>
-                <w:rFonts w:ascii="Courier New" w:hAnsi="Courier New"/>
-              </w:rPr>
-              <w:t>Parties.txt</w:t>
-            </w:r>
-          </w:p>
-          <w:p>
-            <w:pPr>
-              <w:pStyle w:val="TableContents"/>
-              <w:jc w:val="both"/>
-              <w:rPr>
-                <w:rFonts w:ascii="Georgia" w:hAnsi="Georgia"/>
-              </w:rPr>
-            </w:pPr>
-            <w:r>
-              <w:rPr>
-                <w:rFonts w:ascii="Georgia" w:hAnsi="Georgia"/>
-              </w:rPr>
-              <w:t>Получени действителни гласове – integer</w:t>
-            </w:r>
-          </w:p>
-          <w:p>
-            <w:pPr>
-              <w:pStyle w:val="TableContents"/>
-              <w:jc w:val="both"/>
-              <w:rPr>
-                <w:rFonts w:ascii="Georgia" w:hAnsi="Georgia"/>
-                <w:b/>
-                <w:bCs/>
-              </w:rPr>
-            </w:pPr>
-            <w:r>
-              <w:rPr>
-                <w:rFonts w:ascii="Georgia" w:hAnsi="Georgia"/>
-                <w:b/>
-                <w:bCs/>
-              </w:rPr>
-              <w:t>Пример:</w:t>
-            </w:r>
-          </w:p>
-          <w:p>
-            <w:pPr>
-              <w:pStyle w:val="TableContents"/>
-              <w:jc w:val="both"/>
-              <w:rPr>
-                <w:rFonts w:ascii="Courier New" w:hAnsi="Courier New"/>
-              </w:rPr>
-            </w:pPr>
-            <w:r>
-              <w:rPr>
-                <w:rFonts w:ascii="Courier New" w:hAnsi="Courier New"/>
-              </w:rPr>
-              <w:t>1;1;1000</w:t>
-            </w:r>
-          </w:p>
-          <w:p>
-            <w:pPr>
-              <w:pStyle w:val="TableContents"/>
-              <w:jc w:val="both"/>
-              <w:rPr>
-                <w:rFonts w:ascii="Courier New" w:hAnsi="Courier New"/>
-              </w:rPr>
-            </w:pPr>
-            <w:r>
-              <w:rPr>
-                <w:rFonts w:ascii="Courier New" w:hAnsi="Courier New"/>
-              </w:rPr>
-              <w:t>1;2;500</w:t>
-            </w:r>
-          </w:p>
-          <w:p>
-            <w:pPr>
-              <w:pStyle w:val="TableContents"/>
-              <w:jc w:val="both"/>
-              <w:rPr>
-                <w:rFonts w:ascii="Courier New" w:hAnsi="Courier New"/>
-              </w:rPr>
-            </w:pPr>
-            <w:r>
-              <w:rPr>
-                <w:rFonts w:ascii="Courier New" w:hAnsi="Courier New"/>
-              </w:rPr>
-              <w:t>1;1000;600</w:t>
-            </w:r>
-          </w:p>
-        </w:tc>
-      </w:tr>
-      <w:tr>
-        <w:tblPrEx>
-          <w:tblCellMar>
-            <w:top w:w="0" w:type="dxa"/>
-            <w:bottom w:w="0" w:type="dxa"/>
-          </w:tblCellMar>
-        </w:tblPrEx>
-        <w:tc>
-          <w:tcPr>
-            <w:tcW w:w="2130" w:type="dxa"/>
-            <w:tcBorders>
-              <w:left w:val="single" w:sz="2" w:space="0" w:color="000000"/>
-              <w:bottom w:val="single" w:sz="2" w:space="0" w:color="000000"/>
-            </w:tcBorders>
-            <w:tcMar>
-              <w:top w:w="55" w:type="dxa"/>
-              <w:left w:w="55" w:type="dxa"/>
-              <w:bottom w:w="55" w:type="dxa"/>
-              <w:right w:w="55" w:type="dxa"/>
-            </w:tcMar>
-          </w:tcPr>
-          <w:p>
-            <w:pPr>
-              <w:pStyle w:val="TableContents"/>
-              <w:jc w:val="both"/>
-              <w:rPr>
-                <w:rFonts w:ascii="Courier New" w:hAnsi="Courier New"/>
-              </w:rPr>
-            </w:pPr>
-            <w:r>
-              <w:rPr>
-                <w:rFonts w:ascii="Courier New" w:hAnsi="Courier New"/>
-              </w:rPr>
-              <w:t>Lot.txt</w:t>
-            </w:r>
-          </w:p>
-        </w:tc>
-        <w:tc>
-          <w:tcPr>
-            <w:tcW w:w="7515" w:type="dxa"/>
-            <w:tcBorders>
-              <w:left w:val="single" w:sz="2" w:space="0" w:color="000000"/>
-              <w:bottom w:val="single" w:sz="2" w:space="0" w:color="000000"/>
-              <w:right w:val="single" w:sz="2" w:space="0" w:color="000000"/>
-            </w:tcBorders>
-            <w:tcMar>
-              <w:top w:w="55" w:type="dxa"/>
-              <w:left w:w="55" w:type="dxa"/>
-              <w:bottom w:w="55" w:type="dxa"/>
-              <w:right w:w="55" w:type="dxa"/>
-            </w:tcMar>
-          </w:tcPr>
-          <w:p>
-            <w:pPr>
-              <w:pStyle w:val="TableContents"/>
-              <w:jc w:val="both"/>
-              <w:rPr>
-                <w:rFonts w:ascii="Georgia" w:hAnsi="Georgia"/>
-                <w:u w:val="single"/>
-              </w:rPr>
-            </w:pPr>
-            <w:r>
-              <w:rPr>
-                <w:rFonts w:ascii="Georgia" w:hAnsi="Georgia"/>
-                <w:u w:val="single"/>
-              </w:rPr>
-              <w:t xml:space="preserve">Описание на </w:t>
-            </w:r>
-            <w:r>
-              <w:rPr>
-                <w:rFonts w:ascii="Georgia" w:hAnsi="Georgia"/>
-                <w:u w:val="single"/>
-              </w:rPr>
-              <w:t>изтегления жребий</w:t>
+              <w:t xml:space="preserve">Във файла трябва да има записи за всеки МИР и за всяка партия/коалиция от партии и независими кандидати, които получават мандати. Броят на разпределените мандати трябва да е равен на сумата на броя на мандатите от </w:t>
+            </w:r>
+            <w:r>
+              <w:rPr>
+                <w:rFonts w:ascii="Courier New" w:hAnsi="Courier New"/>
+              </w:rPr>
+              <w:t>MIRs.txt</w:t>
             </w:r>
           </w:p>
           <w:p>
@@ -3150,273 +3144,7 @@
                 <w:i/>
                 <w:iCs/>
               </w:rPr>
-              <w:t>Когато в определени случаи се достигне до жребий, в този файл ще бъдат отбелязани номерата на изтеглените партии/коалиции от партии</w:t>
-            </w:r>
-          </w:p>
-          <w:p>
-            <w:pPr>
-              <w:pStyle w:val="TableContents"/>
-              <w:jc w:val="both"/>
-              <w:rPr>
-                <w:rFonts w:ascii="Georgia" w:hAnsi="Georgia"/>
-                <w:u w:val="single"/>
-              </w:rPr>
-            </w:pPr>
-            <w:r>
-              <w:rPr>
-                <w:rFonts w:ascii="Georgia" w:hAnsi="Georgia"/>
-                <w:u w:val="single"/>
-              </w:rPr>
-              <w:t xml:space="preserve">Номер на партия/коалиция – integer, от </w:t>
-            </w:r>
-            <w:r>
-              <w:rPr>
-                <w:rFonts w:ascii="Courier New" w:hAnsi="Courier New"/>
-                <w:u w:val="single"/>
-              </w:rPr>
-              <w:t>Parties.txt</w:t>
-            </w:r>
-          </w:p>
-          <w:p>
-            <w:pPr>
-              <w:pStyle w:val="TableContents"/>
-              <w:jc w:val="both"/>
-              <w:rPr>
-                <w:rFonts w:ascii="Georgia" w:hAnsi="Georgia"/>
-                <w:b/>
-                <w:bCs/>
-              </w:rPr>
-            </w:pPr>
-            <w:r>
-              <w:rPr>
-                <w:rFonts w:ascii="Georgia" w:hAnsi="Georgia"/>
-                <w:b/>
-                <w:bCs/>
-              </w:rPr>
-              <w:t>Пример</w:t>
-            </w:r>
-          </w:p>
-          <w:p>
-            <w:pPr>
-              <w:pStyle w:val="TableContents"/>
-              <w:jc w:val="both"/>
-              <w:rPr>
-                <w:rFonts w:ascii="Courier New" w:hAnsi="Courier New"/>
-              </w:rPr>
-            </w:pPr>
-            <w:r>
-              <w:rPr>
-                <w:rFonts w:ascii="Courier New" w:hAnsi="Courier New"/>
-              </w:rPr>
-              <w:t>2</w:t>
-            </w:r>
-          </w:p>
-          <w:p>
-            <w:pPr>
-              <w:pStyle w:val="TableContents"/>
-              <w:jc w:val="both"/>
-              <w:rPr>
-                <w:rFonts w:ascii="Courier New" w:hAnsi="Courier New"/>
-              </w:rPr>
-            </w:pPr>
-            <w:r>
-              <w:rPr>
-                <w:rFonts w:ascii="Courier New" w:hAnsi="Courier New"/>
-              </w:rPr>
-              <w:t>3</w:t>
-            </w:r>
-          </w:p>
-        </w:tc>
-      </w:tr>
-      <w:tr>
-        <w:tblPrEx>
-          <w:tblCellMar>
-            <w:top w:w="0" w:type="dxa"/>
-            <w:bottom w:w="0" w:type="dxa"/>
-          </w:tblCellMar>
-        </w:tblPrEx>
-        <w:tc>
-          <w:tcPr>
-            <w:tcW w:w="2130" w:type="dxa"/>
-            <w:tcBorders>
-              <w:left w:val="single" w:sz="2" w:space="0" w:color="000000"/>
-              <w:bottom w:val="single" w:sz="2" w:space="0" w:color="000000"/>
-            </w:tcBorders>
-            <w:tcMar>
-              <w:top w:w="55" w:type="dxa"/>
-              <w:left w:w="55" w:type="dxa"/>
-              <w:bottom w:w="55" w:type="dxa"/>
-              <w:right w:w="55" w:type="dxa"/>
-            </w:tcMar>
-          </w:tcPr>
-          <w:p>
-            <w:pPr>
-              <w:pStyle w:val="TableContents"/>
-              <w:jc w:val="both"/>
-              <w:rPr>
-                <w:rFonts w:ascii="Courier New" w:hAnsi="Courier New"/>
-              </w:rPr>
-            </w:pPr>
-            <w:r>
-              <w:rPr>
-                <w:rFonts w:ascii="Courier New" w:hAnsi="Courier New"/>
-              </w:rPr>
-              <w:t>Result.txt</w:t>
-            </w:r>
-          </w:p>
-        </w:tc>
-        <w:tc>
-          <w:tcPr>
-            <w:tcW w:w="7515" w:type="dxa"/>
-            <w:tcBorders>
-              <w:left w:val="single" w:sz="2" w:space="0" w:color="000000"/>
-              <w:bottom w:val="single" w:sz="2" w:space="0" w:color="000000"/>
-              <w:right w:val="single" w:sz="2" w:space="0" w:color="000000"/>
-            </w:tcBorders>
-            <w:tcMar>
-              <w:top w:w="55" w:type="dxa"/>
-              <w:left w:w="55" w:type="dxa"/>
-              <w:bottom w:w="55" w:type="dxa"/>
-              <w:right w:w="55" w:type="dxa"/>
-            </w:tcMar>
-          </w:tcPr>
-          <w:p>
-            <w:pPr>
-              <w:pStyle w:val="TableContents"/>
-              <w:jc w:val="both"/>
-              <w:rPr>
-                <w:rFonts w:ascii="Georgia" w:hAnsi="Georgia"/>
-              </w:rPr>
-            </w:pPr>
-            <w:r>
-              <w:rPr>
-                <w:rFonts w:ascii="Georgia" w:hAnsi="Georgia"/>
-              </w:rPr>
-              <w:t>Описание на вида на резултатите,</w:t>
-            </w:r>
-            <w:r>
-              <w:rPr>
-                <w:rFonts w:ascii="Georgia" w:hAnsi="Georgia"/>
-              </w:rPr>
-              <w:t xml:space="preserve"> в който трябва да бъдат генерирани</w:t>
-            </w:r>
-          </w:p>
-          <w:p>
-            <w:pPr>
-              <w:pStyle w:val="TableContents"/>
-              <w:jc w:val="both"/>
-              <w:rPr>
-                <w:rFonts w:ascii="Georgia" w:hAnsi="Georgia"/>
-              </w:rPr>
-            </w:pPr>
-            <w:r>
-              <w:rPr>
-                <w:rFonts w:ascii="Georgia" w:hAnsi="Georgia"/>
-              </w:rPr>
-              <w:t xml:space="preserve">Номер на МИР – integer, от </w:t>
-            </w:r>
-            <w:r>
-              <w:rPr>
-                <w:rFonts w:ascii="Courier New" w:hAnsi="Courier New"/>
-              </w:rPr>
-              <w:t>MIRS.txt</w:t>
-            </w:r>
-          </w:p>
-          <w:p>
-            <w:pPr>
-              <w:pStyle w:val="TableContents"/>
-              <w:jc w:val="both"/>
-              <w:rPr>
-                <w:rFonts w:ascii="Georgia" w:hAnsi="Georgia"/>
-              </w:rPr>
-            </w:pPr>
-            <w:r>
-              <w:rPr>
-                <w:rFonts w:ascii="Georgia" w:hAnsi="Georgia"/>
-              </w:rPr>
-              <w:lastRenderedPageBreak/>
-              <w:t xml:space="preserve">Номер на партия/коалиция/инициативен комитет – integer, от </w:t>
-            </w:r>
-            <w:r>
-              <w:rPr>
-                <w:rFonts w:ascii="Courier New" w:hAnsi="Courier New"/>
-              </w:rPr>
-              <w:t>Parties.txt</w:t>
-            </w:r>
-          </w:p>
-          <w:p>
-            <w:pPr>
-              <w:pStyle w:val="TableContents"/>
-              <w:jc w:val="both"/>
-              <w:rPr>
-                <w:rFonts w:ascii="Georgia" w:hAnsi="Georgia"/>
-              </w:rPr>
-            </w:pPr>
-            <w:r>
-              <w:rPr>
-                <w:rFonts w:ascii="Georgia" w:hAnsi="Georgia"/>
-              </w:rPr>
-              <w:t>Получени мандати – integer</w:t>
-            </w:r>
-          </w:p>
-          <w:p>
-            <w:pPr>
-              <w:pStyle w:val="TableContents"/>
-              <w:jc w:val="both"/>
-              <w:rPr>
-                <w:rFonts w:ascii="Georgia" w:hAnsi="Georgia"/>
-                <w:i/>
-                <w:iCs/>
-              </w:rPr>
-            </w:pPr>
-            <w:r>
-              <w:rPr>
-                <w:rFonts w:ascii="Georgia" w:hAnsi="Georgia"/>
-                <w:i/>
-                <w:iCs/>
-              </w:rPr>
-              <w:t>Във файла трябва да има записи за всеки МИР и за всяка партия/коалиция от партии и нез</w:t>
-            </w:r>
-            <w:r>
-              <w:rPr>
-                <w:rFonts w:ascii="Georgia" w:hAnsi="Georgia"/>
-                <w:i/>
-                <w:iCs/>
-              </w:rPr>
-              <w:t xml:space="preserve">ависими кандидати, които получават мандати. Броят на разпределените мандати трябва да е равен на сумата на броя на мандатите от </w:t>
-            </w:r>
-            <w:r>
-              <w:rPr>
-                <w:rFonts w:ascii="Courier New" w:hAnsi="Courier New"/>
-              </w:rPr>
-              <w:t>MIRs.txt</w:t>
-            </w:r>
-          </w:p>
-          <w:p>
-            <w:pPr>
-              <w:pStyle w:val="TableContents"/>
-              <w:jc w:val="both"/>
-              <w:rPr>
-                <w:rFonts w:ascii="Georgia" w:hAnsi="Georgia"/>
-                <w:i/>
-                <w:iCs/>
-              </w:rPr>
-            </w:pPr>
-            <w:r>
-              <w:rPr>
-                <w:rFonts w:ascii="Georgia" w:hAnsi="Georgia"/>
-                <w:i/>
-                <w:iCs/>
-              </w:rPr>
-              <w:t xml:space="preserve">При достигане на граничен случай, при който се прилага § 2 от Преходните и заключителните разпоредби на Методиката или </w:t>
-            </w:r>
-            <w:r>
-              <w:rPr>
-                <w:rFonts w:ascii="Georgia" w:hAnsi="Georgia"/>
-                <w:i/>
-                <w:iCs/>
-              </w:rPr>
-              <w:t>се достига до жребий, програмата записва на първият ред „0“, а на следващия свободно текстово описание на стъпката и причината, поради която алгоритъмът не може да продължи.</w:t>
+              <w:t>При достигане на граничен случай, при който се прилага § 2 от Преходните и заключителните разпоредби на Методиката или се достига до жребий, програмата записва на първият ред „0“, а на следващия свободно текстово описание на стъпката и причината, поради която алгоритъмът не може да продължи.</w:t>
             </w:r>
           </w:p>
           <w:p>
@@ -3636,13 +3364,7 @@
         <w:rPr>
           <w:rFonts w:ascii="Georgia" w:hAnsi="Georgia"/>
         </w:rPr>
-        <w:t xml:space="preserve">Оптималност на решението и качество на кода – използвани </w:t>
-      </w:r>
-      <w:r>
-        <w:rPr>
-          <w:rFonts w:ascii="Georgia" w:hAnsi="Georgia"/>
-        </w:rPr>
-        <w:t>програмни структури, типове променливи, цикли и др.</w:t>
+        <w:t>Оптималност на решението и качество на кода – използвани програмни структури, типове променливи, цикли и др.</w:t>
       </w:r>
     </w:p>
     <w:p>
@@ -3680,13 +3402,7 @@
         <w:rPr>
           <w:rFonts w:ascii="Georgia" w:hAnsi="Georgia"/>
         </w:rPr>
-        <w:t>Документиране на алгоритъма – прилагане на коментари в изходния код, допълнителна документация, визуална презентация на решениет</w:t>
-      </w:r>
-      <w:r>
-        <w:rPr>
-          <w:rFonts w:ascii="Georgia" w:hAnsi="Georgia"/>
-        </w:rPr>
-        <w:t>о;</w:t>
+        <w:t>Документиране на алгоритъма – прилагане на коментари в изходния код, допълнителна документация, визуална презентация на решението;</w:t>
       </w:r>
     </w:p>
     <w:p>
@@ -3743,13 +3459,7 @@
         <w:rPr>
           <w:rFonts w:ascii="Georgia" w:hAnsi="Georgia"/>
         </w:rPr>
-        <w:t>Окуражава се разписването на стандар</w:t>
-      </w:r>
-      <w:r>
-        <w:rPr>
-          <w:rFonts w:ascii="Georgia" w:hAnsi="Georgia"/>
-        </w:rPr>
-        <w:t>тният изход на междинните състояния на променливи и структури от данни, демонстриращо прогресът на алгоритъма;</w:t>
+        <w:t>Окуражава се разписването на стандартният изход на междинните състояния на променливи и структури от данни, демонстриращо прогресът на алгоритъма;</w:t>
       </w:r>
     </w:p>
     <w:p>
@@ -3768,13 +3478,7 @@
         <w:rPr>
           <w:rFonts w:ascii="Georgia" w:hAnsi="Georgia"/>
         </w:rPr>
-        <w:t xml:space="preserve">Предложените алгоритми ще бъдат тествани с тестовите примери от официалното кодово хранилище, както и с допълнително, дефинирани от журито, и с </w:t>
-      </w:r>
-      <w:r>
-        <w:rPr>
-          <w:rFonts w:ascii="Georgia" w:hAnsi="Georgia"/>
-        </w:rPr>
-        <w:t>официалните резултати от Парламентарни избори 2013.</w:t>
+        <w:t>Предложените алгоритми ще бъдат тествани с тестовите примери от официалното кодово хранилище, както и с допълнително, дефинирани от журито, и с официалните резултати от Парламентарни избори 2013.</w:t>
       </w:r>
     </w:p>
     <w:p>
@@ -3818,13 +3522,7 @@
         <w:rPr>
           <w:rFonts w:ascii="Georgia" w:hAnsi="Georgia"/>
         </w:rPr>
-        <w:t>Валидни Pull requests се приемат до 00:00 часа българско време на 11 Май 2013 г. Класирането ще бъде обявено на страницата на конкурса в GitHub в срок от една седмица, след публикуването на офиц</w:t>
-      </w:r>
-      <w:r>
-        <w:rPr>
-          <w:rFonts w:ascii="Georgia" w:hAnsi="Georgia"/>
-        </w:rPr>
-        <w:t>иалните резултати от изборите от ЦИК.</w:t>
+        <w:t>Валидни Pull requests се приемат до 00:00 часа българско време на 11 Май 2013 г. Класирането ще бъде обявено на страницата на конкурса в GitHub в срок от една седмица, след публикуването на официалните резултати от изборите от ЦИК.</w:t>
       </w:r>
     </w:p>
     <w:p>
@@ -3864,14 +3562,7 @@
           <w:rFonts w:ascii="Georgia" w:hAnsi="Georgia"/>
           <w:shd w:val="clear" w:color="auto" w:fill="FFFF00"/>
         </w:rPr>
-        <w:t>Победителят в конкурса ще получи парична награда в раз</w:t>
-      </w:r>
-      <w:r>
-        <w:rPr>
-          <w:rFonts w:ascii="Georgia" w:hAnsi="Georgia"/>
-          <w:shd w:val="clear" w:color="auto" w:fill="FFFF00"/>
-        </w:rPr>
-        <w:t>мер на 2000 лв. и грамота.</w:t>
+        <w:t>Победителят в конкурса ще получи парична награда в размер на 2000 лв. и грамота.</w:t>
       </w:r>
     </w:p>
     <w:p>
@@ -3932,13 +3623,7 @@
         <w:rPr>
           <w:rFonts w:ascii="Georgia" w:hAnsi="Georgia"/>
         </w:rPr>
-        <w:t>Конкурсът се организира в партньорство със следните орган</w:t>
-      </w:r>
-      <w:r>
-        <w:rPr>
-          <w:rFonts w:ascii="Georgia" w:hAnsi="Georgia"/>
-        </w:rPr>
-        <w:t>изации:</w:t>
+        <w:t>Конкурсът се организира в партньорство със следните организации:</w:t>
       </w:r>
     </w:p>
     <w:p>
@@ -3959,7 +3644,7 @@
         </w:rPr>
         <w:t xml:space="preserve">Линукс за Българи – </w:t>
       </w:r>
-      <w:hyperlink r:id="rId10" w:history="1">
+      <w:hyperlink r:id="rId11" w:history="1">
         <w:r>
           <w:rPr>
             <w:rFonts w:ascii="Georgia" w:hAnsi="Georgia"/>
@@ -4094,14 +3779,7 @@
           <w:rFonts w:ascii="Georgia" w:hAnsi="Georgia"/>
           <w:shd w:val="clear" w:color="auto" w:fill="FFFF00"/>
         </w:rPr>
-        <w:t>Анатоли Максимов – Cisco Бълг</w:t>
-      </w:r>
-      <w:r>
-        <w:rPr>
-          <w:rFonts w:ascii="Georgia" w:hAnsi="Georgia"/>
-          <w:shd w:val="clear" w:color="auto" w:fill="FFFF00"/>
-        </w:rPr>
-        <w:t>ария</w:t>
+        <w:t>Анатоли Максимов – Cisco България</w:t>
       </w:r>
     </w:p>
     <w:p>
@@ -4193,7 +3871,7 @@
         </w:rPr>
         <w:t xml:space="preserve">Страница на конкурса: </w:t>
       </w:r>
-      <w:hyperlink r:id="rId11" w:history="1">
+      <w:hyperlink r:id="rId12" w:history="1">
         <w:r>
           <w:rPr>
             <w:rFonts w:ascii="Georgia" w:hAnsi="Georgia"/>
@@ -4220,7 +3898,7 @@
         </w:rPr>
         <w:t xml:space="preserve">E-mail: </w:t>
       </w:r>
-      <w:hyperlink r:id="rId12" w:history="1">
+      <w:hyperlink r:id="rId13" w:history="1">
         <w:r>
           <w:rPr>
             <w:rFonts w:ascii="Georgia" w:hAnsi="Georgia"/>
@@ -4243,7 +3921,7 @@
         </w:rPr>
         <w:t xml:space="preserve">Всички въпроси, свързани с реализацията на софтуерните решения трябва да бъдат регистрирани в публичният tracker на проекта на адрес: </w:t>
       </w:r>
-      <w:hyperlink r:id="rId13" w:history="1">
+      <w:hyperlink r:id="rId14" w:history="1">
         <w:r>
           <w:rPr>
             <w:rFonts w:ascii="Georgia" w:hAnsi="Georgia"/>
@@ -4268,6 +3946,27 @@
     </w:sectPr>
   </w:body>
 </w:document>
+</file>
+
+<file path=word/comments.xml><?xml version="1.0" encoding="utf-8"?>
+<w:comments xmlns:ve="http://schemas.openxmlformats.org/markup-compatibility/2006" xmlns:o="urn:schemas-microsoft-com:office:office" xmlns:r="http://schemas.openxmlformats.org/officeDocument/2006/relationships" xmlns:m="http://schemas.openxmlformats.org/officeDocument/2006/math" xmlns:v="urn:schemas-microsoft-com:vml" xmlns:wp="http://schemas.openxmlformats.org/drawingml/2006/wordprocessingDrawing" xmlns:w10="urn:schemas-microsoft-com:office:word" xmlns:w="http://schemas.openxmlformats.org/wordprocessingml/2006/main" xmlns:wne="http://schemas.microsoft.com/office/word/2006/wordml">
+  <w:comment w:id="0" w:author="Todor Mihailov" w:date="2013-04-22T13:34:00Z" w:initials="TM">
+    <w:p>
+      <w:pPr>
+        <w:pStyle w:val="CommentText"/>
+      </w:pPr>
+      <w:r>
+        <w:rPr>
+          <w:rStyle w:val="CommentReference"/>
+        </w:rPr>
+        <w:annotationRef/>
+      </w:r>
+      <w:r>
+        <w:t>Липседно поле – Пореден номер на кандидата или номер на партия</w:t>
+      </w:r>
+    </w:p>
+  </w:comment>
+</w:comments>
 </file>
 
 <file path=word/endnotes.xml><?xml version="1.0" encoding="utf-8"?>
@@ -4799,6 +4498,7 @@
   <w:style w:type="paragraph" w:default="1" w:styleId="Normal">
     <w:name w:val="Normal"/>
     <w:qFormat/>
+    <w:rsid w:val="00462306"/>
   </w:style>
   <w:style w:type="paragraph" w:styleId="Heading1">
     <w:name w:val="heading 1"/>
@@ -4943,6 +4643,98 @@
     <w:rPr>
       <w:color w:val="000080"/>
       <w:u w:val="single"/>
+    </w:rPr>
+  </w:style>
+  <w:style w:type="character" w:styleId="CommentReference">
+    <w:name w:val="annotation reference"/>
+    <w:basedOn w:val="DefaultParagraphFont"/>
+    <w:uiPriority w:val="99"/>
+    <w:semiHidden/>
+    <w:unhideWhenUsed/>
+    <w:rsid w:val="00315E91"/>
+    <w:rPr>
+      <w:sz w:val="16"/>
+      <w:szCs w:val="16"/>
+    </w:rPr>
+  </w:style>
+  <w:style w:type="paragraph" w:styleId="CommentText">
+    <w:name w:val="annotation text"/>
+    <w:basedOn w:val="Normal"/>
+    <w:link w:val="CommentTextChar"/>
+    <w:uiPriority w:val="99"/>
+    <w:semiHidden/>
+    <w:unhideWhenUsed/>
+    <w:rsid w:val="00315E91"/>
+    <w:rPr>
+      <w:rFonts w:cs="Mangal"/>
+      <w:sz w:val="20"/>
+      <w:szCs w:val="18"/>
+    </w:rPr>
+  </w:style>
+  <w:style w:type="character" w:customStyle="1" w:styleId="CommentTextChar">
+    <w:name w:val="Comment Text Char"/>
+    <w:basedOn w:val="DefaultParagraphFont"/>
+    <w:link w:val="CommentText"/>
+    <w:uiPriority w:val="99"/>
+    <w:semiHidden/>
+    <w:rsid w:val="00315E91"/>
+    <w:rPr>
+      <w:rFonts w:cs="Mangal"/>
+      <w:sz w:val="20"/>
+      <w:szCs w:val="18"/>
+    </w:rPr>
+  </w:style>
+  <w:style w:type="paragraph" w:styleId="CommentSubject">
+    <w:name w:val="annotation subject"/>
+    <w:basedOn w:val="CommentText"/>
+    <w:next w:val="CommentText"/>
+    <w:link w:val="CommentSubjectChar"/>
+    <w:uiPriority w:val="99"/>
+    <w:semiHidden/>
+    <w:unhideWhenUsed/>
+    <w:rsid w:val="00315E91"/>
+    <w:rPr>
+      <w:b/>
+      <w:bCs/>
+    </w:rPr>
+  </w:style>
+  <w:style w:type="character" w:customStyle="1" w:styleId="CommentSubjectChar">
+    <w:name w:val="Comment Subject Char"/>
+    <w:basedOn w:val="CommentTextChar"/>
+    <w:link w:val="CommentSubject"/>
+    <w:uiPriority w:val="99"/>
+    <w:semiHidden/>
+    <w:rsid w:val="00315E91"/>
+    <w:rPr>
+      <w:b/>
+      <w:bCs/>
+    </w:rPr>
+  </w:style>
+  <w:style w:type="paragraph" w:styleId="BalloonText">
+    <w:name w:val="Balloon Text"/>
+    <w:basedOn w:val="Normal"/>
+    <w:link w:val="BalloonTextChar"/>
+    <w:uiPriority w:val="99"/>
+    <w:semiHidden/>
+    <w:unhideWhenUsed/>
+    <w:rsid w:val="00315E91"/>
+    <w:rPr>
+      <w:rFonts w:ascii="Tahoma" w:hAnsi="Tahoma" w:cs="Mangal"/>
+      <w:sz w:val="16"/>
+      <w:szCs w:val="14"/>
+    </w:rPr>
+  </w:style>
+  <w:style w:type="character" w:customStyle="1" w:styleId="BalloonTextChar">
+    <w:name w:val="Balloon Text Char"/>
+    <w:basedOn w:val="DefaultParagraphFont"/>
+    <w:link w:val="BalloonText"/>
+    <w:uiPriority w:val="99"/>
+    <w:semiHidden/>
+    <w:rsid w:val="00315E91"/>
+    <w:rPr>
+      <w:rFonts w:ascii="Tahoma" w:hAnsi="Tahoma" w:cs="Mangal"/>
+      <w:sz w:val="16"/>
+      <w:szCs w:val="14"/>
     </w:rPr>
   </w:style>
 </w:styles>

</xml_diff>